<commit_message>
Uploading the first complete demo (mouse-controlled version)
</commit_message>
<xml_diff>
--- a/Pet Rock Reqs.docx
+++ b/Pet Rock Reqs.docx
@@ -70,7 +70,23 @@
           <w:sz w:val="24"/>
           <w:szCs w:val="24"/>
         </w:rPr>
-        <w:t>The game shall be intuitive/accessible to players of all skill levels</w:t>
+        <w:t>The game shall be intuitive/accessible to players of</w:t>
+      </w:r>
+      <w:r>
+        <w:rPr>
+          <w:rFonts w:ascii="Times New Roman" w:hAnsi="Times New Roman" w:cs="Times New Roman"/>
+          <w:sz w:val="24"/>
+          <w:szCs w:val="24"/>
+        </w:rPr>
+        <w:t xml:space="preserve"> most</w:t>
+      </w:r>
+      <w:r>
+        <w:rPr>
+          <w:rFonts w:ascii="Times New Roman" w:hAnsi="Times New Roman" w:cs="Times New Roman"/>
+          <w:sz w:val="24"/>
+          <w:szCs w:val="24"/>
+        </w:rPr>
+        <w:t xml:space="preserve"> skill levels</w:t>
       </w:r>
     </w:p>
     <w:p>
@@ -92,7 +108,15 @@
           <w:sz w:val="24"/>
           <w:szCs w:val="24"/>
         </w:rPr>
-        <w:t>The game shall use webcam/gesture controls as the primary form of input</w:t>
+        <w:t>The game should</w:t>
+      </w:r>
+      <w:r>
+        <w:rPr>
+          <w:rFonts w:ascii="Times New Roman" w:hAnsi="Times New Roman" w:cs="Times New Roman"/>
+          <w:sz w:val="24"/>
+          <w:szCs w:val="24"/>
+        </w:rPr>
+        <w:t xml:space="preserve"> use webcam/gesture controls as the primary form of input</w:t>
       </w:r>
     </w:p>
     <w:p>
@@ -114,11 +138,106 @@
           <w:sz w:val="24"/>
           <w:szCs w:val="24"/>
         </w:rPr>
-        <w:t>The game shall be capable of running without any performance issues on any computer or laptop (provided that the machine has a webcam)</w:t>
-      </w:r>
-    </w:p>
-    <w:p>
-      <w:pPr>
+        <w:t>The game shal</w:t>
+      </w:r>
+      <w:r>
+        <w:rPr>
+          <w:rFonts w:ascii="Times New Roman" w:hAnsi="Times New Roman" w:cs="Times New Roman"/>
+          <w:sz w:val="24"/>
+          <w:szCs w:val="24"/>
+        </w:rPr>
+        <w:t>l be capable of running on most machines with minimal performance issues.</w:t>
+      </w:r>
+    </w:p>
+    <w:p>
+      <w:pPr>
+        <w:pStyle w:val="ListParagraph"/>
+        <w:numPr>
+          <w:ilvl w:val="0"/>
+          <w:numId w:val="1"/>
+        </w:numPr>
+        <w:rPr>
+          <w:rFonts w:ascii="Times New Roman" w:hAnsi="Times New Roman" w:cs="Times New Roman"/>
+          <w:sz w:val="24"/>
+          <w:szCs w:val="24"/>
+        </w:rPr>
+      </w:pPr>
+      <w:r>
+        <w:rPr>
+          <w:rFonts w:ascii="Times New Roman" w:hAnsi="Times New Roman" w:cs="Times New Roman"/>
+          <w:sz w:val="24"/>
+          <w:szCs w:val="24"/>
+        </w:rPr>
+        <w:t>The game should be playable in both short and long play sessions.</w:t>
+      </w:r>
+    </w:p>
+    <w:p>
+      <w:pPr>
+        <w:pStyle w:val="ListParagraph"/>
+        <w:numPr>
+          <w:ilvl w:val="0"/>
+          <w:numId w:val="1"/>
+        </w:numPr>
+        <w:rPr>
+          <w:rFonts w:ascii="Times New Roman" w:hAnsi="Times New Roman" w:cs="Times New Roman"/>
+          <w:sz w:val="24"/>
+          <w:szCs w:val="24"/>
+        </w:rPr>
+      </w:pPr>
+      <w:r>
+        <w:rPr>
+          <w:rFonts w:ascii="Times New Roman" w:hAnsi="Times New Roman" w:cs="Times New Roman"/>
+          <w:sz w:val="24"/>
+          <w:szCs w:val="24"/>
+        </w:rPr>
+        <w:t>Players should be able to learn how to play the game using their own instincts.</w:t>
+      </w:r>
+    </w:p>
+    <w:p>
+      <w:pPr>
+        <w:pStyle w:val="ListParagraph"/>
+        <w:numPr>
+          <w:ilvl w:val="0"/>
+          <w:numId w:val="1"/>
+        </w:numPr>
+        <w:rPr>
+          <w:rFonts w:ascii="Times New Roman" w:hAnsi="Times New Roman" w:cs="Times New Roman"/>
+          <w:sz w:val="24"/>
+          <w:szCs w:val="24"/>
+        </w:rPr>
+      </w:pPr>
+      <w:r>
+        <w:rPr>
+          <w:rFonts w:ascii="Times New Roman" w:hAnsi="Times New Roman" w:cs="Times New Roman"/>
+          <w:sz w:val="24"/>
+          <w:szCs w:val="24"/>
+        </w:rPr>
+        <w:t>If a player does not own a webcam, there should be a means of playing the game with normal computer inputs</w:t>
+      </w:r>
+      <w:r>
+        <w:rPr>
+          <w:rFonts w:ascii="Times New Roman" w:hAnsi="Times New Roman" w:cs="Times New Roman"/>
+          <w:sz w:val="24"/>
+          <w:szCs w:val="24"/>
+        </w:rPr>
+        <w:t xml:space="preserve"> (keyboard/mouse)</w:t>
+      </w:r>
+      <w:r>
+        <w:rPr>
+          <w:rFonts w:ascii="Times New Roman" w:hAnsi="Times New Roman" w:cs="Times New Roman"/>
+          <w:sz w:val="24"/>
+          <w:szCs w:val="24"/>
+        </w:rPr>
+        <w:t xml:space="preserve"> if needed. </w:t>
+      </w:r>
+    </w:p>
+    <w:p>
+      <w:pPr>
+        <w:pStyle w:val="ListParagraph"/>
+        <w:numPr>
+          <w:ilvl w:val="0"/>
+          <w:numId w:val="1"/>
+        </w:numPr>
         <w:rPr>
           <w:rFonts w:ascii="Times New Roman" w:hAnsi="Times New Roman" w:cs="Times New Roman"/>
           <w:sz w:val="24"/>
@@ -259,7 +378,7 @@
           <w:sz w:val="24"/>
           <w:szCs w:val="24"/>
         </w:rPr>
-        <w:t>Clean the pet</w:t>
+        <w:t>Nurse the pet if it is sick</w:t>
       </w:r>
     </w:p>
     <w:p>
@@ -281,7 +400,7 @@
           <w:sz w:val="24"/>
           <w:szCs w:val="24"/>
         </w:rPr>
-        <w:t>Nurse the pet if it is sick</w:t>
+        <w:t>Clean up pet droppings</w:t>
       </w:r>
     </w:p>
     <w:p>
@@ -303,7 +422,7 @@
           <w:sz w:val="24"/>
           <w:szCs w:val="24"/>
         </w:rPr>
-        <w:t>Clean up pet droppings</w:t>
+        <w:t>Give toys to the pet</w:t>
       </w:r>
     </w:p>
     <w:p>
@@ -344,10 +463,182 @@
       <w:r>
         <w:rPr>
           <w:rFonts w:ascii="Times New Roman" w:hAnsi="Times New Roman" w:cs="Times New Roman"/>
-          <w:sz w:val="24"/>
-          <w:szCs w:val="24"/>
-        </w:rPr>
-        <w:t>The pet will not die if the user does not take good care of it (after all, pet rocks can’t die). However, the lack of care will be reflected in the stats page, and the pet will not be as responsive and may even misbehave due to being neglected.</w:t>
+          <w:b/>
+          <w:sz w:val="24"/>
+          <w:szCs w:val="24"/>
+        </w:rPr>
+        <w:t>Game Rules</w:t>
+      </w:r>
+    </w:p>
+    <w:p>
+      <w:pPr>
+        <w:pStyle w:val="ListParagraph"/>
+        <w:numPr>
+          <w:ilvl w:val="1"/>
+          <w:numId w:val="2"/>
+        </w:numPr>
+        <w:rPr>
+          <w:rFonts w:ascii="Times New Roman" w:hAnsi="Times New Roman" w:cs="Times New Roman"/>
+          <w:sz w:val="24"/>
+          <w:szCs w:val="24"/>
+        </w:rPr>
+      </w:pPr>
+      <w:r>
+        <w:rPr>
+          <w:rFonts w:ascii="Times New Roman" w:hAnsi="Times New Roman" w:cs="Times New Roman"/>
+          <w:sz w:val="24"/>
+          <w:szCs w:val="24"/>
+        </w:rPr>
+        <w:t>Upon starting a new game, a new pet rock will be generated with its own set of traits. Every rock has a favorite meal and favorite toy.</w:t>
+      </w:r>
+    </w:p>
+    <w:p>
+      <w:pPr>
+        <w:pStyle w:val="ListParagraph"/>
+        <w:numPr>
+          <w:ilvl w:val="1"/>
+          <w:numId w:val="2"/>
+        </w:numPr>
+        <w:rPr>
+          <w:rFonts w:ascii="Times New Roman" w:hAnsi="Times New Roman" w:cs="Times New Roman"/>
+          <w:sz w:val="24"/>
+          <w:szCs w:val="24"/>
+        </w:rPr>
+      </w:pPr>
+      <w:r>
+        <w:rPr>
+          <w:rFonts w:ascii="Times New Roman" w:hAnsi="Times New Roman" w:cs="Times New Roman"/>
+          <w:sz w:val="24"/>
+          <w:szCs w:val="24"/>
+        </w:rPr>
+        <w:t>Every rock has a happiness meter, an energy meter, and a hunger meter.</w:t>
+      </w:r>
+    </w:p>
+    <w:p>
+      <w:pPr>
+        <w:pStyle w:val="ListParagraph"/>
+        <w:numPr>
+          <w:ilvl w:val="1"/>
+          <w:numId w:val="2"/>
+        </w:numPr>
+        <w:rPr>
+          <w:rFonts w:ascii="Times New Roman" w:hAnsi="Times New Roman" w:cs="Times New Roman"/>
+          <w:sz w:val="24"/>
+          <w:szCs w:val="24"/>
+        </w:rPr>
+      </w:pPr>
+      <w:r>
+        <w:rPr>
+          <w:rFonts w:ascii="Times New Roman" w:hAnsi="Times New Roman" w:cs="Times New Roman"/>
+          <w:sz w:val="24"/>
+          <w:szCs w:val="24"/>
+        </w:rPr>
+        <w:t>Playing with the rock will increase its happiness meter but lower its energy meter. If the rock is too low on energy, playing will make it less happy.</w:t>
+      </w:r>
+    </w:p>
+    <w:p>
+      <w:pPr>
+        <w:pStyle w:val="ListParagraph"/>
+        <w:numPr>
+          <w:ilvl w:val="1"/>
+          <w:numId w:val="2"/>
+        </w:numPr>
+        <w:rPr>
+          <w:rFonts w:ascii="Times New Roman" w:hAnsi="Times New Roman" w:cs="Times New Roman"/>
+          <w:sz w:val="24"/>
+          <w:szCs w:val="24"/>
+        </w:rPr>
+      </w:pPr>
+      <w:r>
+        <w:rPr>
+          <w:rFonts w:ascii="Times New Roman" w:hAnsi="Times New Roman" w:cs="Times New Roman"/>
+          <w:sz w:val="24"/>
+          <w:szCs w:val="24"/>
+        </w:rPr>
+        <w:t>The hunger meter will slowly decrease over time. Feeding the pet keeps the meter full. However, overfeeding or underfeeding your pet will make it unhappy.</w:t>
+      </w:r>
+    </w:p>
+    <w:p>
+      <w:pPr>
+        <w:pStyle w:val="ListParagraph"/>
+        <w:numPr>
+          <w:ilvl w:val="1"/>
+          <w:numId w:val="2"/>
+        </w:numPr>
+        <w:rPr>
+          <w:rFonts w:ascii="Times New Roman" w:hAnsi="Times New Roman" w:cs="Times New Roman"/>
+          <w:sz w:val="24"/>
+          <w:szCs w:val="24"/>
+        </w:rPr>
+      </w:pPr>
+      <w:r>
+        <w:rPr>
+          <w:rFonts w:ascii="Times New Roman" w:hAnsi="Times New Roman" w:cs="Times New Roman"/>
+          <w:sz w:val="24"/>
+          <w:szCs w:val="24"/>
+        </w:rPr>
+        <w:t xml:space="preserve">There is a chance that your rock will become sick. If they are sick, their happiness will lower until you give them medicine. Giving your pet rock medicine while they are </w:t>
+      </w:r>
+      <w:r>
+        <w:rPr>
+          <w:rFonts w:ascii="Times New Roman" w:hAnsi="Times New Roman" w:cs="Times New Roman"/>
+          <w:i/>
+          <w:sz w:val="24"/>
+          <w:szCs w:val="24"/>
+        </w:rPr>
+        <w:t>not</w:t>
+      </w:r>
+      <w:r>
+        <w:rPr>
+          <w:rFonts w:ascii="Times New Roman" w:hAnsi="Times New Roman" w:cs="Times New Roman"/>
+          <w:sz w:val="24"/>
+          <w:szCs w:val="24"/>
+        </w:rPr>
+        <w:t xml:space="preserve"> sick will make them unhappy.</w:t>
+      </w:r>
+    </w:p>
+    <w:p>
+      <w:pPr>
+        <w:pStyle w:val="ListParagraph"/>
+        <w:numPr>
+          <w:ilvl w:val="1"/>
+          <w:numId w:val="2"/>
+        </w:numPr>
+        <w:rPr>
+          <w:rFonts w:ascii="Times New Roman" w:hAnsi="Times New Roman" w:cs="Times New Roman"/>
+          <w:sz w:val="24"/>
+          <w:szCs w:val="24"/>
+        </w:rPr>
+      </w:pPr>
+      <w:r>
+        <w:rPr>
+          <w:rFonts w:ascii="Times New Roman" w:hAnsi="Times New Roman" w:cs="Times New Roman"/>
+          <w:sz w:val="24"/>
+          <w:szCs w:val="24"/>
+        </w:rPr>
+        <w:t>Over time, the rock will poop occasionally. The happiness meter will decrease slowly until the poop is cleaned. If there is too much of a mess on-screen, there is a chance the rock will become sick.</w:t>
+      </w:r>
+    </w:p>
+    <w:p>
+      <w:pPr>
+        <w:pStyle w:val="ListParagraph"/>
+        <w:numPr>
+          <w:ilvl w:val="1"/>
+          <w:numId w:val="2"/>
+        </w:numPr>
+        <w:rPr>
+          <w:rFonts w:ascii="Times New Roman" w:hAnsi="Times New Roman" w:cs="Times New Roman"/>
+          <w:sz w:val="24"/>
+          <w:szCs w:val="24"/>
+        </w:rPr>
+      </w:pPr>
+      <w:r>
+        <w:rPr>
+          <w:rFonts w:ascii="Times New Roman" w:hAnsi="Times New Roman" w:cs="Times New Roman"/>
+          <w:sz w:val="24"/>
+          <w:szCs w:val="24"/>
+        </w:rPr>
+        <w:t>Using a “favorite” item on your rock will produce doubled status effects!</w:t>
       </w:r>
     </w:p>
     <w:p>
@@ -369,7 +660,8 @@
           <w:sz w:val="24"/>
           <w:szCs w:val="24"/>
         </w:rPr>
-        <w:t>Specific control information will be added to this document as development continues. Currently, the plan is to let the character select their form of interaction by pointing to the desired option, and then waving their hand over the pet in a specific way to perform the selected action.</w:t>
+        <w:lastRenderedPageBreak/>
+        <w:t>The pet will not die if the user does not take good care of it (after all, pet rocks can’t die). However, the lack of care will be reflected in the stats page, and the pet will not be as responsive and may even misbehave due to being neglected.</w:t>
       </w:r>
     </w:p>
     <w:p>
@@ -391,6 +683,28 @@
           <w:sz w:val="24"/>
           <w:szCs w:val="24"/>
         </w:rPr>
+        <w:t>Specific control information will be added to this document as development continues. Currently, the plan is to let the character select their form of interaction by pointing to the desired option, and then waving their hand over the pet in a specific way to perform the selected action.</w:t>
+      </w:r>
+    </w:p>
+    <w:p>
+      <w:pPr>
+        <w:pStyle w:val="ListParagraph"/>
+        <w:numPr>
+          <w:ilvl w:val="0"/>
+          <w:numId w:val="2"/>
+        </w:numPr>
+        <w:rPr>
+          <w:rFonts w:ascii="Times New Roman" w:hAnsi="Times New Roman" w:cs="Times New Roman"/>
+          <w:sz w:val="24"/>
+          <w:szCs w:val="24"/>
+        </w:rPr>
+      </w:pPr>
+      <w:r>
+        <w:rPr>
+          <w:rFonts w:ascii="Times New Roman" w:hAnsi="Times New Roman" w:cs="Times New Roman"/>
+          <w:sz w:val="24"/>
+          <w:szCs w:val="24"/>
+        </w:rPr>
         <w:t>If time allows, functionality for pet customization and interactions that use facial emotion recognition may be included at a future date.</w:t>
       </w:r>
     </w:p>
@@ -431,15 +745,51 @@
           <w:sz w:val="24"/>
           <w:szCs w:val="24"/>
         </w:rPr>
-        <w:t xml:space="preserve">The game itself will be implemented using Java and LibGDX. </w:t>
-      </w:r>
-      <w:r>
-        <w:rPr>
-          <w:rFonts w:ascii="Times New Roman" w:hAnsi="Times New Roman" w:cs="Times New Roman"/>
-          <w:sz w:val="24"/>
-          <w:szCs w:val="24"/>
-        </w:rPr>
-        <w:t>A basic algorithm will be used to determine how the pet rock’s mood/health is set throughout gameplay. The various stats will be set as integers, and will be used to determine the rock’s behavior. Before motion controls are applied to the game, the game will be programmed within LibGDX to allow interaction via the mouse/keyboard. This control scheme will likely be used only for testing purposes.</w:t>
+        <w:t xml:space="preserve">The game itself will be implemented using Java and </w:t>
+      </w:r>
+      <w:proofErr w:type="spellStart"/>
+      <w:r>
+        <w:rPr>
+          <w:rFonts w:ascii="Times New Roman" w:hAnsi="Times New Roman" w:cs="Times New Roman"/>
+          <w:sz w:val="24"/>
+          <w:szCs w:val="24"/>
+        </w:rPr>
+        <w:t>LibGDX</w:t>
+      </w:r>
+      <w:proofErr w:type="spellEnd"/>
+      <w:r>
+        <w:rPr>
+          <w:rFonts w:ascii="Times New Roman" w:hAnsi="Times New Roman" w:cs="Times New Roman"/>
+          <w:sz w:val="24"/>
+          <w:szCs w:val="24"/>
+        </w:rPr>
+        <w:t xml:space="preserve">. </w:t>
+      </w:r>
+      <w:r>
+        <w:rPr>
+          <w:rFonts w:ascii="Times New Roman" w:hAnsi="Times New Roman" w:cs="Times New Roman"/>
+          <w:sz w:val="24"/>
+          <w:szCs w:val="24"/>
+        </w:rPr>
+        <w:t xml:space="preserve">A basic algorithm will be used to determine how the pet rock’s mood/health is set throughout gameplay. The various stats will be set as integers, and will be used to determine the rock’s behavior. Before motion controls are applied to the game, the game will be programmed within </w:t>
+      </w:r>
+      <w:proofErr w:type="spellStart"/>
+      <w:r>
+        <w:rPr>
+          <w:rFonts w:ascii="Times New Roman" w:hAnsi="Times New Roman" w:cs="Times New Roman"/>
+          <w:sz w:val="24"/>
+          <w:szCs w:val="24"/>
+        </w:rPr>
+        <w:t>LibGDX</w:t>
+      </w:r>
+      <w:proofErr w:type="spellEnd"/>
+      <w:r>
+        <w:rPr>
+          <w:rFonts w:ascii="Times New Roman" w:hAnsi="Times New Roman" w:cs="Times New Roman"/>
+          <w:sz w:val="24"/>
+          <w:szCs w:val="24"/>
+        </w:rPr>
+        <w:t xml:space="preserve"> to allow interaction via the mouse/keyboard. This control scheme will likely be used only for testing purposes.</w:t>
       </w:r>
     </w:p>
     <w:p>
@@ -461,7 +811,6 @@
           <w:sz w:val="24"/>
           <w:szCs w:val="24"/>
         </w:rPr>
-        <w:lastRenderedPageBreak/>
         <w:t>The motion controls will work through OpenCV. Based on my current research, it is possible to use motion tracking to emulate keystrokes and mouse input. The game will make use of this functionality, replacing the default mouse/keyboard controls with the camera based control scheme.</w:t>
       </w:r>
     </w:p>
@@ -707,8 +1056,19 @@
           <w:sz w:val="24"/>
           <w:szCs w:val="24"/>
         </w:rPr>
-        <w:t>using LibGDX</w:t>
-      </w:r>
+        <w:t xml:space="preserve">using </w:t>
+      </w:r>
+      <w:proofErr w:type="spellStart"/>
+      <w:r>
+        <w:rPr>
+          <w:rFonts w:ascii="Times New Roman" w:hAnsi="Times New Roman" w:cs="Times New Roman"/>
+          <w:b/>
+          <w:sz w:val="24"/>
+          <w:szCs w:val="24"/>
+        </w:rPr>
+        <w:t>LibGDX</w:t>
+      </w:r>
+      <w:proofErr w:type="spellEnd"/>
       <w:r>
         <w:rPr>
           <w:rFonts w:ascii="Times New Roman" w:hAnsi="Times New Roman" w:cs="Times New Roman"/>
@@ -760,6 +1120,7 @@
           <w:sz w:val="24"/>
           <w:szCs w:val="24"/>
         </w:rPr>
+        <w:lastRenderedPageBreak/>
         <w:t>Assembly of game components</w:t>
       </w:r>
       <w:r>
@@ -994,7 +1355,6 @@
           <w:sz w:val="24"/>
           <w:szCs w:val="24"/>
         </w:rPr>
-        <w:lastRenderedPageBreak/>
         <w:t xml:space="preserve">Apply motion controls to the game – </w:t>
       </w:r>
       <w:r>
@@ -1090,17 +1450,18 @@
         </w:numPr>
         <w:rPr>
           <w:rFonts w:ascii="Times New Roman" w:hAnsi="Times New Roman" w:cs="Times New Roman"/>
-          <w:sz w:val="24"/>
-          <w:szCs w:val="24"/>
-        </w:rPr>
-      </w:pPr>
-      <w:r>
-        <w:rPr>
-          <w:rFonts w:ascii="Times New Roman" w:hAnsi="Times New Roman" w:cs="Times New Roman"/>
           <w:b/>
           <w:sz w:val="24"/>
           <w:szCs w:val="24"/>
         </w:rPr>
+      </w:pPr>
+      <w:r>
+        <w:rPr>
+          <w:rFonts w:ascii="Times New Roman" w:hAnsi="Times New Roman" w:cs="Times New Roman"/>
+          <w:b/>
+          <w:sz w:val="24"/>
+          <w:szCs w:val="24"/>
+        </w:rPr>
         <w:t>Play Testing –</w:t>
       </w:r>
       <w:r>
@@ -1118,37 +1479,19 @@
           <w:szCs w:val="24"/>
         </w:rPr>
         <w:t>throughout the development process, and is considered more of a regular procedure than a milestone. Other players of varying skill levels will be recruited to test the game to ensure playability and provide feedback if there are any components of the game that need improving. Play testing will be considered “complete” if all of the play testers’ feedback is addressed and there is no further issue with the game from the player’s perspective.</w:t>
-      </w:r>
-    </w:p>
-    <w:p>
-      <w:pPr>
-        <w:rPr>
-          <w:rFonts w:ascii="Times New Roman" w:hAnsi="Times New Roman" w:cs="Times New Roman"/>
-          <w:sz w:val="24"/>
-          <w:szCs w:val="24"/>
-        </w:rPr>
-      </w:pPr>
-    </w:p>
-    <w:p>
-      <w:pPr>
-        <w:rPr>
-          <w:rFonts w:ascii="Times New Roman" w:hAnsi="Times New Roman" w:cs="Times New Roman"/>
-          <w:b/>
-          <w:sz w:val="24"/>
-          <w:szCs w:val="24"/>
-        </w:rPr>
-      </w:pPr>
-      <w:r>
-        <w:rPr>
-          <w:rFonts w:ascii="Times New Roman" w:hAnsi="Times New Roman" w:cs="Times New Roman"/>
-          <w:b/>
-          <w:sz w:val="24"/>
-          <w:szCs w:val="24"/>
-        </w:rPr>
-        <w:t>Updated schedule coming soon.</w:t>
       </w:r>
       <w:bookmarkStart w:id="0" w:name="_GoBack"/>
       <w:bookmarkEnd w:id="0"/>
+    </w:p>
+    <w:p>
+      <w:pPr>
+        <w:rPr>
+          <w:rFonts w:ascii="Times New Roman" w:hAnsi="Times New Roman" w:cs="Times New Roman"/>
+          <w:b/>
+          <w:sz w:val="24"/>
+          <w:szCs w:val="24"/>
+        </w:rPr>
+      </w:pPr>
     </w:p>
     <w:sectPr>
       <w:pgSz w:w="12240" w:h="15840"/>

</xml_diff>